<commit_message>
Hvad skal rapport indeholde
</commit_message>
<xml_diff>
--- a/Hvad skal rapporten indeholde.docx
+++ b/Hvad skal rapporten indeholde.docx
@@ -30,37 +30,42 @@
     </w:p>
     <w:p>
       <w:r>
-        <w:t xml:space="preserve">State of the art? Nuværende programmer. </w:t>
-      </w:r>
-    </w:p>
-    <w:p>
-      <w:r>
-        <w:t xml:space="preserve">Hvad er genetiske algoritmer? </w:t>
-      </w:r>
-    </w:p>
-    <w:p>
-      <w:r>
-        <w:t xml:space="preserve">Forskellige teorier indenfor genetiske algoritmer? </w:t>
-      </w:r>
-    </w:p>
-    <w:p>
-      <w:r>
-        <w:t xml:space="preserve">Hvordan lærer elever bedst </w:t>
-      </w:r>
-      <w:proofErr w:type="spellStart"/>
-      <w:r>
-        <w:t>mht</w:t>
-      </w:r>
-      <w:proofErr w:type="spellEnd"/>
-      <w:r>
-        <w:t xml:space="preserve"> skoleskema? </w:t>
-      </w:r>
-    </w:p>
-    <w:p/>
-    <w:p>
+        <w:t xml:space="preserve">Hvordan lærer elever bedst med hensyn til </w:t>
+      </w:r>
       <w:bookmarkStart w:id="0" w:name="_GoBack"/>
       <w:bookmarkEnd w:id="0"/>
-    </w:p>
+      <w:r>
+        <w:t xml:space="preserve">skoleskema? </w:t>
+      </w:r>
+    </w:p>
+    <w:p>
+      <w:r>
+        <w:t>Hva</w:t>
+      </w:r>
+      <w:r>
+        <w:t>d er et godt skoleskema</w:t>
+      </w:r>
+      <w:r>
+        <w:t>?</w:t>
+      </w:r>
+    </w:p>
+    <w:p>
+      <w:r>
+        <w:t xml:space="preserve">State of the art? Nuværende programmer. </w:t>
+      </w:r>
+    </w:p>
+    <w:p>
+      <w:r>
+        <w:t xml:space="preserve">Hvad er genetiske algoritmer? </w:t>
+      </w:r>
+    </w:p>
+    <w:p>
+      <w:r>
+        <w:t xml:space="preserve">Forskellige teorier indenfor genetiske algoritmer? </w:t>
+      </w:r>
+    </w:p>
+    <w:p/>
+    <w:p/>
     <w:sectPr>
       <w:pgSz w:w="11900" w:h="16840"/>
       <w:pgMar w:top="1701" w:right="1134" w:bottom="1701" w:left="1134" w:header="708" w:footer="708" w:gutter="0"/>

</xml_diff>